<commit_message>
Se agregó README del proyecto
</commit_message>
<xml_diff>
--- a/WorkingBackwards/PressRelease.docx
+++ b/WorkingBackwards/PressRelease.docx
@@ -90,21 +90,19 @@
         <w:t xml:space="preserve">ya no tiene que realizar actividades de forma manual y repetitiva para cada póliza o para generar sus reportes de seguimiento. Ahora, sólo </w:t>
       </w:r>
       <w:r>
-        <w:t xml:space="preserve">carga </w:t>
-      </w:r>
-      <w:proofErr w:type="spellStart"/>
-      <w:r>
-        <w:t>layouts</w:t>
-      </w:r>
-      <w:proofErr w:type="spellEnd"/>
-      <w:r>
-        <w:t xml:space="preserve"> y </w:t>
+        <w:t xml:space="preserve">carga layouts y </w:t>
       </w:r>
       <w:r>
         <w:t xml:space="preserve">COCO </w:t>
       </w:r>
       <w:r>
-        <w:t>procesa, almacena y transforma los datos. Ofrece los siguientes servicios:</w:t>
+        <w:t xml:space="preserve">procesa, almacena y transforma los datos. </w:t>
+      </w:r>
+      <w:r>
+        <w:t>COCO o</w:t>
+      </w:r>
+      <w:r>
+        <w:t>frece los siguientes servicios:</w:t>
       </w:r>
     </w:p>
     <w:p>
@@ -126,13 +124,37 @@
         <w:t xml:space="preserve">: </w:t>
       </w:r>
       <w:r>
-        <w:t>contiene un algoritmo capaz de calcular la prima de pólizas experiencia global con base en las condiciones de la póliza seleccionadas.</w:t>
+        <w:t>COCO</w:t>
       </w:r>
       <w:r>
         <w:t xml:space="preserve"> </w:t>
       </w:r>
       <w:r>
-        <w:t>Además, almacena el cálculo realizado para cumplir con la normativa aplicable al ramo y para agilizar el proceso de emisión, en caso de que el cliente acepte la propuesta.</w:t>
+        <w:t xml:space="preserve">contiene un algoritmo capaz de calcular la prima de pólizas </w:t>
+      </w:r>
+      <w:r>
+        <w:t>“</w:t>
+      </w:r>
+      <w:r>
+        <w:t>experiencia global</w:t>
+      </w:r>
+      <w:r>
+        <w:t>”</w:t>
+      </w:r>
+      <w:r>
+        <w:t xml:space="preserve"> con base en las condiciones de la póliza seleccionadas.</w:t>
+      </w:r>
+      <w:r>
+        <w:t xml:space="preserve"> </w:t>
+      </w:r>
+      <w:r>
+        <w:t xml:space="preserve">Además, </w:t>
+      </w:r>
+      <w:r>
+        <w:t xml:space="preserve">Coco </w:t>
+      </w:r>
+      <w:r>
+        <w:t>almacena el cálculo realizado para cumplir con la normativa aplicable al ramo y para agilizar el proceso de emisión, en caso de que el cliente acepte la propuesta.</w:t>
       </w:r>
     </w:p>
     <w:p>
@@ -168,7 +190,13 @@
         <w:t>:</w:t>
       </w:r>
       <w:r>
-        <w:t xml:space="preserve"> genera un formato de cotización con las condiciones de la póliza seleccionadas y la prima calculada</w:t>
+        <w:t xml:space="preserve"> </w:t>
+      </w:r>
+      <w:r>
+        <w:t xml:space="preserve">Coco </w:t>
+      </w:r>
+      <w:r>
+        <w:t>genera un formato de cotización con las condiciones de la póliza seleccionadas y la prima calculada</w:t>
       </w:r>
       <w:r>
         <w:t>.</w:t>
@@ -223,25 +251,67 @@
         <w:t xml:space="preserve">Santiago Redondo, CEO de Seguros del Valle, en la reunión con accionistas dijo: </w:t>
       </w:r>
       <w:r>
-        <w:t>“A pesar de cumplir con las metas de crecimiento de cartera en los últimos 3 años, no hemos visto un aumento en el crecimiento de la cartera de pólizas experiencia global. Es fundamental aumentar el primaje de estas cuentas, pues no podemos depender tanto de las pólizas grandes negocios</w:t>
-      </w:r>
-      <w:r>
-        <w:t xml:space="preserve"> para llegar a la meta.</w:t>
+        <w:t xml:space="preserve">“A pesar de cumplir con las metas de crecimiento de cartera en los últimos 3 años, no hemos visto un aumento en el crecimiento de la cartera de pólizas </w:t>
+      </w:r>
+      <w:r>
+        <w:t>“</w:t>
+      </w:r>
+      <w:r>
+        <w:t>experiencia global</w:t>
+      </w:r>
+      <w:r>
+        <w:t>”</w:t>
+      </w:r>
+      <w:r>
+        <w:t xml:space="preserve">. Es fundamental aumentar el primaje de estas cuentas, pues no podemos depender tanto de las pólizas </w:t>
+      </w:r>
+      <w:r>
+        <w:t xml:space="preserve">de </w:t>
+      </w:r>
+      <w:r>
+        <w:t>grandes negocios</w:t>
+      </w:r>
+      <w:r>
+        <w:t xml:space="preserve"> para llegar a la meta</w:t>
+      </w:r>
+      <w:r>
+        <w:t xml:space="preserve"> ya que e</w:t>
+      </w:r>
+      <w:r>
+        <w:t>stas pueden cambiar de compañía en cualquier momento, incluso brindándoles un excelente servicio</w:t>
+      </w:r>
+      <w:r>
+        <w:t xml:space="preserve"> y mejor que el de los competidores</w:t>
+      </w:r>
+      <w:r>
+        <w:t>.</w:t>
       </w:r>
       <w:r>
         <w:t xml:space="preserve"> </w:t>
       </w:r>
       <w:r>
-        <w:t>E</w:t>
-      </w:r>
-      <w:r>
-        <w:t>stas pueden cambiar de compañía en cualquier momento, incluso brindándoles un excelente servicio.</w:t>
-      </w:r>
-      <w:r>
-        <w:t xml:space="preserve"> Su</w:t>
-      </w:r>
-      <w:r>
-        <w:t xml:space="preserve"> política interna les exige cambiar cada cierto tiempo de aseguradora</w:t>
+        <w:t xml:space="preserve">En algunos casos, por ejemplo, existen políticas </w:t>
+      </w:r>
+      <w:r>
+        <w:t>interna</w:t>
+      </w:r>
+      <w:r>
+        <w:t>s</w:t>
+      </w:r>
+      <w:r>
+        <w:t xml:space="preserve"> </w:t>
+      </w:r>
+      <w:r>
+        <w:t xml:space="preserve">que </w:t>
+      </w:r>
+      <w:r>
+        <w:t>les exige</w:t>
+      </w:r>
+      <w:r>
+        <w:t>n a las compañías</w:t>
+      </w:r>
+      <w:r>
+        <w:t xml:space="preserve"> cambiar cada cierto tiempo de aseguradora</w:t>
       </w:r>
       <w:r>
         <w:t xml:space="preserve">. </w:t>
@@ -250,7 +320,25 @@
         <w:t>Al Implementar COCO vamos a</w:t>
       </w:r>
       <w:r>
-        <w:t xml:space="preserve"> automatizar el proceso de suscripción de pólizas experiencia global vamos a disminuir el tiempo de respuesta al cliente, liberar espacio para poder usar de mejor forma el sistema central de la compañía y recopilar información para identificar las regiones en donde debemos impulsar la captación de nuevos agentes. Además, los suscriptores tendrán más tiempo para realizar un análisis exhaustivo a las nuevas cuentas experiencia global”. </w:t>
+        <w:t xml:space="preserve"> automatizar el proceso de suscripción de pólizas </w:t>
+      </w:r>
+      <w:r>
+        <w:t>“</w:t>
+      </w:r>
+      <w:r>
+        <w:t>experiencia global</w:t>
+      </w:r>
+      <w:r>
+        <w:t xml:space="preserve">”, </w:t>
+      </w:r>
+      <w:r>
+        <w:t xml:space="preserve">vamos a disminuir el tiempo de respuesta al cliente, liberar espacio para poder usar de mejor forma el sistema central de la compañía y recopilar información para identificar las regiones en donde debemos impulsar la captación de nuevos agentes. Además, los suscriptores tendrán más tiempo para realizar un análisis exhaustivo a las nuevas cuentas </w:t>
+      </w:r>
+      <w:r>
+        <w:t>“</w:t>
+      </w:r>
+      <w:r>
+        <w:t xml:space="preserve">experiencia global”. </w:t>
       </w:r>
     </w:p>
     <w:p>
@@ -258,7 +346,32 @@
         <w:jc w:val="both"/>
       </w:pPr>
       <w:r>
-        <w:t xml:space="preserve">Ha sido fundamental el trabajo de distintas áreas, suscripción, siniestros, ventas y emisión, para que </w:t>
+        <w:lastRenderedPageBreak/>
+        <w:t>Ha sido fundamental el trabajo de distintas áreas</w:t>
+      </w:r>
+      <w:r>
+        <w:t xml:space="preserve"> como S</w:t>
+      </w:r>
+      <w:r>
+        <w:t xml:space="preserve">uscripción, </w:t>
+      </w:r>
+      <w:r>
+        <w:t>S</w:t>
+      </w:r>
+      <w:r>
+        <w:t xml:space="preserve">iniestros, </w:t>
+      </w:r>
+      <w:r>
+        <w:t>V</w:t>
+      </w:r>
+      <w:r>
+        <w:t xml:space="preserve">entas y </w:t>
+      </w:r>
+      <w:r>
+        <w:t>E</w:t>
+      </w:r>
+      <w:r>
+        <w:t xml:space="preserve">misión, para que </w:t>
       </w:r>
       <w:r>
         <w:t xml:space="preserve">COCO </w:t>

</xml_diff>